<commit_message>
3 primeras fases método ingenieria arregladas
</commit_message>
<xml_diff>
--- a/AllersProject/Docs/Fase3_BusquedaDeIdeasCreativas.docx
+++ b/AllersProject/Docs/Fase3_BusquedaDeIdeasCreativas.docx
@@ -1,6 +1,6 @@
 
 <file path=word/document.xml><?xml version="1.0" encoding="utf-8"?>
-<w:document xmlns:wpc="http://schemas.microsoft.com/office/word/2010/wordprocessingCanvas" xmlns:cx="http://schemas.microsoft.com/office/drawing/2014/chartex" xmlns:cx1="http://schemas.microsoft.com/office/drawing/2015/9/8/chartex" xmlns:cx2="http://schemas.microsoft.com/office/drawing/2015/10/21/chartex" xmlns:cx3="http://schemas.microsoft.com/office/drawing/2016/5/9/chartex" xmlns:cx4="http://schemas.microsoft.com/office/drawing/2016/5/10/chartex" xmlns:cx5="http://schemas.microsoft.com/office/drawing/2016/5/11/chartex" xmlns:cx6="http://schemas.microsoft.com/office/drawing/2016/5/12/chartex" xmlns:cx7="http://schemas.microsoft.com/office/drawing/2016/5/13/chartex" xmlns:cx8="http://schemas.microsoft.com/office/drawing/2016/5/14/chartex" xmlns:mc="http://schemas.openxmlformats.org/markup-compatibility/2006" xmlns:aink="http://schemas.microsoft.com/office/drawing/2016/ink" xmlns:am3d="http://schemas.microsoft.com/office/drawing/2017/model3d" xmlns:o="urn:schemas-microsoft-com:office:office" xmlns:r="http://schemas.openxmlformats.org/officeDocument/2006/relationships" xmlns:m="http://schemas.openxmlformats.org/officeDocument/2006/math" xmlns:v="urn:schemas-microsoft-com:vml" xmlns:wp14="http://schemas.microsoft.com/office/word/2010/wordprocessingDrawing" xmlns:wp="http://schemas.openxmlformats.org/drawingml/2006/wordprocessingDrawing" xmlns:w10="urn:schemas-microsoft-com:office:word" xmlns:w="http://schemas.openxmlformats.org/wordprocessingml/2006/main" xmlns:w14="http://schemas.microsoft.com/office/word/2010/wordml" xmlns:w15="http://schemas.microsoft.com/office/word/2012/wordml" xmlns:w16cid="http://schemas.microsoft.com/office/word/2016/wordml/cid" xmlns:w16se="http://schemas.microsoft.com/office/word/2015/wordml/symex" xmlns:wpg="http://schemas.microsoft.com/office/word/2010/wordprocessingGroup" xmlns:wpi="http://schemas.microsoft.com/office/word/2010/wordprocessingInk" xmlns:wne="http://schemas.microsoft.com/office/word/2006/wordml" xmlns:wps="http://schemas.microsoft.com/office/word/2010/wordprocessingShape" mc:Ignorable="w14 w15 w16se w16cid wp14">
+<w:document xmlns:wpc="http://schemas.microsoft.com/office/word/2010/wordprocessingCanvas" xmlns:cx="http://schemas.microsoft.com/office/drawing/2014/chartex" xmlns:mc="http://schemas.openxmlformats.org/markup-compatibility/2006" xmlns:o="urn:schemas-microsoft-com:office:office" xmlns:r="http://schemas.openxmlformats.org/officeDocument/2006/relationships" xmlns:m="http://schemas.openxmlformats.org/officeDocument/2006/math" xmlns:v="urn:schemas-microsoft-com:vml" xmlns:wp14="http://schemas.microsoft.com/office/word/2010/wordprocessingDrawing" xmlns:wp="http://schemas.openxmlformats.org/drawingml/2006/wordprocessingDrawing" xmlns:w10="urn:schemas-microsoft-com:office:word" xmlns:w="http://schemas.openxmlformats.org/wordprocessingml/2006/main" xmlns:w14="http://schemas.microsoft.com/office/word/2010/wordml" xmlns:w15="http://schemas.microsoft.com/office/word/2012/wordml" xmlns:w16se="http://schemas.microsoft.com/office/word/2015/wordml/symex" xmlns:wpg="http://schemas.microsoft.com/office/word/2010/wordprocessingGroup" xmlns:wpi="http://schemas.microsoft.com/office/word/2010/wordprocessingInk" xmlns:wne="http://schemas.microsoft.com/office/word/2006/wordml" xmlns:wps="http://schemas.microsoft.com/office/word/2010/wordprocessingShape" mc:Ignorable="w14 w15 w16se wp14">
   <w:body>
     <w:p>
       <w:pPr>
@@ -38,33 +38,8 @@
           <w:b/>
           <w:lang w:val="es-CO"/>
         </w:rPr>
-        <w:t xml:space="preserve">Ideas para Generar </w:t>
-      </w:r>
-      <w:proofErr w:type="spellStart"/>
-      <w:r>
-        <w:rPr>
-          <w:b/>
-          <w:lang w:val="es-CO"/>
-        </w:rPr>
-        <w:t>Frequent</w:t>
-      </w:r>
-      <w:proofErr w:type="spellEnd"/>
-      <w:r>
-        <w:rPr>
-          <w:b/>
-          <w:lang w:val="es-CO"/>
-        </w:rPr>
-        <w:t xml:space="preserve"> </w:t>
-      </w:r>
-      <w:proofErr w:type="spellStart"/>
-      <w:r>
-        <w:rPr>
-          <w:b/>
-          <w:lang w:val="es-CO"/>
-        </w:rPr>
-        <w:t>Itemsets</w:t>
-      </w:r>
-      <w:proofErr w:type="spellEnd"/>
+        <w:t>Ideas para Generar Frequent Itemsets</w:t>
+      </w:r>
     </w:p>
     <w:p>
       <w:pPr>
@@ -78,6 +53,56 @@
           <w:lang w:val="es-CO"/>
         </w:rPr>
       </w:pPr>
+      <w:r>
+        <w:rPr>
+          <w:lang w:val="es-CO"/>
+        </w:rPr>
+        <w:t>Recorrido de Itemsets desde los más específicos hasta los más generales, con el objetivo de ir probando primero los itemsets más grandes. En caso de encontrar un frequent itemset, todos sus subconjuntos pasan a ser frecuentes también.</w:t>
+      </w:r>
+    </w:p>
+    <w:p>
+      <w:pPr>
+        <w:pStyle w:val="Prrafodelista"/>
+        <w:numPr>
+          <w:ilvl w:val="0"/>
+          <w:numId w:val="7"/>
+        </w:numPr>
+        <w:rPr>
+          <w:b/>
+          <w:lang w:val="es-CO"/>
+        </w:rPr>
+      </w:pPr>
+      <w:r>
+        <w:rPr>
+          <w:lang w:val="es-CO"/>
+        </w:rPr>
+        <w:t>Hacer una búsqueda en profundidad: Útil para encontrar maximal frequent itemsets.</w:t>
+      </w:r>
+    </w:p>
+    <w:p>
+      <w:pPr>
+        <w:pStyle w:val="Prrafodelista"/>
+        <w:numPr>
+          <w:ilvl w:val="0"/>
+          <w:numId w:val="7"/>
+        </w:numPr>
+        <w:rPr>
+          <w:b/>
+          <w:lang w:val="es-CO"/>
+        </w:rPr>
+      </w:pPr>
+      <w:r>
+        <w:rPr>
+          <w:lang w:val="es-CO"/>
+        </w:rPr>
+        <w:t>Encontrar los Frequent Itemsets con la ayuda de un árbol FP: FP-Growth Algorithm.</w:t>
+      </w:r>
+      <w:r>
+        <w:rPr>
+          <w:lang w:val="es-CO"/>
+        </w:rPr>
+        <w:t xml:space="preserve"> Hace una representación compacta de las transacciones.</w:t>
+      </w:r>
       <w:bookmarkStart w:id="0" w:name="_GoBack"/>
       <w:bookmarkEnd w:id="0"/>
     </w:p>
@@ -341,13 +366,7 @@
         <w:rPr>
           <w:lang w:val="es-CO"/>
         </w:rPr>
-        <w:t>Se puede desarrollar una aplicación donde se implementen una gran variedad de métricas sobre las transacciones, con las cuales se va a poder medir la similitud entre clientes, y así poder encontrar productos que unos clientes no compran pero que podrían comprar dado su similitud con otros clientes que si los compran</w:t>
-      </w:r>
-      <w:r>
-        <w:rPr>
-          <w:lang w:val="es-CO"/>
-        </w:rPr>
-        <w:t>.</w:t>
+        <w:t>Se puede desarrollar una aplicación donde se implementen una gran variedad de métricas sobre las transacciones, con las cuales se va a poder medir la similitud entre clientes, y así poder encontrar productos que unos clientes no compran pero que podrían comprar dado su similitud con otros clientes que si los compran.</w:t>
       </w:r>
     </w:p>
     <w:p>
@@ -379,35 +398,7 @@
         <w:rPr>
           <w:lang w:val="es-CO"/>
         </w:rPr>
-        <w:t xml:space="preserve">algoritmos de clasificación de datos como el </w:t>
-      </w:r>
-      <w:proofErr w:type="spellStart"/>
-      <w:r>
-        <w:rPr>
-          <w:lang w:val="es-CO"/>
-        </w:rPr>
-        <w:t>Naive</w:t>
-      </w:r>
-      <w:proofErr w:type="spellEnd"/>
-      <w:r>
-        <w:rPr>
-          <w:lang w:val="es-CO"/>
-        </w:rPr>
-        <w:t xml:space="preserve"> Bayes o los </w:t>
-      </w:r>
-      <w:proofErr w:type="spellStart"/>
-      <w:r>
-        <w:rPr>
-          <w:lang w:val="es-CO"/>
-        </w:rPr>
-        <w:t>Support</w:t>
-      </w:r>
-      <w:proofErr w:type="spellEnd"/>
-      <w:r>
-        <w:rPr>
-          <w:lang w:val="es-CO"/>
-        </w:rPr>
-        <w:t xml:space="preserve"> </w:t>
+        <w:t xml:space="preserve">algoritmos de clasificación de datos como el Naive Bayes o los Support </w:t>
       </w:r>
       <w:r>
         <w:rPr>
@@ -463,21 +454,14 @@
         <w:rPr>
           <w:lang w:val="es-CO"/>
         </w:rPr>
-        <w:t>Se puede implementar un software que analice los clientes con el método de agrupamiento K-</w:t>
-      </w:r>
-      <w:proofErr w:type="spellStart"/>
-      <w:r>
-        <w:rPr>
-          <w:lang w:val="es-CO"/>
-        </w:rPr>
-        <w:t>means</w:t>
-      </w:r>
-      <w:proofErr w:type="spellEnd"/>
-      <w:r>
-        <w:rPr>
-          <w:lang w:val="es-CO"/>
-        </w:rPr>
-        <w:t>, algoritmo no supervisado, con esta técnica se podría agrupar a los clientes basados en sus transacciones, se espera que los clientes en un mismo grupo tuviesen un histórico de compras muy similares.</w:t>
+        <w:t xml:space="preserve">Se puede implementar un software que analice los clientes con el método de agrupamiento K-means, algoritmo no supervisado, con esta técnica se podría agrupar a los clientes basados </w:t>
+      </w:r>
+      <w:r>
+        <w:rPr>
+          <w:lang w:val="es-CO"/>
+        </w:rPr>
+        <w:lastRenderedPageBreak/>
+        <w:t>en sus transacciones, se espera que los clientes en un mismo grupo tuviesen un histórico de compras muy similares.</w:t>
       </w:r>
     </w:p>
     <w:p>
@@ -545,7 +529,6 @@
         <w:rPr>
           <w:lang w:val="es-CO"/>
         </w:rPr>
-        <w:lastRenderedPageBreak/>
         <w:t xml:space="preserve">Consiste en </w:t>
       </w:r>
       <w:r>
@@ -626,7 +609,7 @@
 </file>
 
 <file path=word/endnotes.xml><?xml version="1.0" encoding="utf-8"?>
-<w:endnotes xmlns:wpc="http://schemas.microsoft.com/office/word/2010/wordprocessingCanvas" xmlns:cx="http://schemas.microsoft.com/office/drawing/2014/chartex" xmlns:cx1="http://schemas.microsoft.com/office/drawing/2015/9/8/chartex" xmlns:cx2="http://schemas.microsoft.com/office/drawing/2015/10/21/chartex" xmlns:cx3="http://schemas.microsoft.com/office/drawing/2016/5/9/chartex" xmlns:cx4="http://schemas.microsoft.com/office/drawing/2016/5/10/chartex" xmlns:cx5="http://schemas.microsoft.com/office/drawing/2016/5/11/chartex" xmlns:cx6="http://schemas.microsoft.com/office/drawing/2016/5/12/chartex" xmlns:cx7="http://schemas.microsoft.com/office/drawing/2016/5/13/chartex" xmlns:cx8="http://schemas.microsoft.com/office/drawing/2016/5/14/chartex" xmlns:mc="http://schemas.openxmlformats.org/markup-compatibility/2006" xmlns:aink="http://schemas.microsoft.com/office/drawing/2016/ink" xmlns:am3d="http://schemas.microsoft.com/office/drawing/2017/model3d" xmlns:o="urn:schemas-microsoft-com:office:office" xmlns:r="http://schemas.openxmlformats.org/officeDocument/2006/relationships" xmlns:m="http://schemas.openxmlformats.org/officeDocument/2006/math" xmlns:v="urn:schemas-microsoft-com:vml" xmlns:wp14="http://schemas.microsoft.com/office/word/2010/wordprocessingDrawing" xmlns:wp="http://schemas.openxmlformats.org/drawingml/2006/wordprocessingDrawing" xmlns:w10="urn:schemas-microsoft-com:office:word" xmlns:w="http://schemas.openxmlformats.org/wordprocessingml/2006/main" xmlns:w14="http://schemas.microsoft.com/office/word/2010/wordml" xmlns:w15="http://schemas.microsoft.com/office/word/2012/wordml" xmlns:w16cid="http://schemas.microsoft.com/office/word/2016/wordml/cid" xmlns:w16se="http://schemas.microsoft.com/office/word/2015/wordml/symex" xmlns:wpg="http://schemas.microsoft.com/office/word/2010/wordprocessingGroup" xmlns:wpi="http://schemas.microsoft.com/office/word/2010/wordprocessingInk" xmlns:wne="http://schemas.microsoft.com/office/word/2006/wordml" xmlns:wps="http://schemas.microsoft.com/office/word/2010/wordprocessingShape" mc:Ignorable="w14 w15 w16se w16cid wp14">
+<w:endnotes xmlns:wpc="http://schemas.microsoft.com/office/word/2010/wordprocessingCanvas" xmlns:cx="http://schemas.microsoft.com/office/drawing/2014/chartex" xmlns:mc="http://schemas.openxmlformats.org/markup-compatibility/2006" xmlns:o="urn:schemas-microsoft-com:office:office" xmlns:r="http://schemas.openxmlformats.org/officeDocument/2006/relationships" xmlns:m="http://schemas.openxmlformats.org/officeDocument/2006/math" xmlns:v="urn:schemas-microsoft-com:vml" xmlns:wp14="http://schemas.microsoft.com/office/word/2010/wordprocessingDrawing" xmlns:wp="http://schemas.openxmlformats.org/drawingml/2006/wordprocessingDrawing" xmlns:w10="urn:schemas-microsoft-com:office:word" xmlns:w="http://schemas.openxmlformats.org/wordprocessingml/2006/main" xmlns:w14="http://schemas.microsoft.com/office/word/2010/wordml" xmlns:w15="http://schemas.microsoft.com/office/word/2012/wordml" xmlns:w16se="http://schemas.microsoft.com/office/word/2015/wordml/symex" xmlns:wpg="http://schemas.microsoft.com/office/word/2010/wordprocessingGroup" xmlns:wpi="http://schemas.microsoft.com/office/word/2010/wordprocessingInk" xmlns:wne="http://schemas.microsoft.com/office/word/2006/wordml" xmlns:wps="http://schemas.microsoft.com/office/word/2010/wordprocessingShape" mc:Ignorable="w14 w15 w16se wp14">
   <w:endnote w:type="separator" w:id="-1">
     <w:p>
       <w:pPr>
@@ -651,7 +634,7 @@
 </file>
 
 <file path=word/footnotes.xml><?xml version="1.0" encoding="utf-8"?>
-<w:footnotes xmlns:wpc="http://schemas.microsoft.com/office/word/2010/wordprocessingCanvas" xmlns:cx="http://schemas.microsoft.com/office/drawing/2014/chartex" xmlns:cx1="http://schemas.microsoft.com/office/drawing/2015/9/8/chartex" xmlns:cx2="http://schemas.microsoft.com/office/drawing/2015/10/21/chartex" xmlns:cx3="http://schemas.microsoft.com/office/drawing/2016/5/9/chartex" xmlns:cx4="http://schemas.microsoft.com/office/drawing/2016/5/10/chartex" xmlns:cx5="http://schemas.microsoft.com/office/drawing/2016/5/11/chartex" xmlns:cx6="http://schemas.microsoft.com/office/drawing/2016/5/12/chartex" xmlns:cx7="http://schemas.microsoft.com/office/drawing/2016/5/13/chartex" xmlns:cx8="http://schemas.microsoft.com/office/drawing/2016/5/14/chartex" xmlns:mc="http://schemas.openxmlformats.org/markup-compatibility/2006" xmlns:aink="http://schemas.microsoft.com/office/drawing/2016/ink" xmlns:am3d="http://schemas.microsoft.com/office/drawing/2017/model3d" xmlns:o="urn:schemas-microsoft-com:office:office" xmlns:r="http://schemas.openxmlformats.org/officeDocument/2006/relationships" xmlns:m="http://schemas.openxmlformats.org/officeDocument/2006/math" xmlns:v="urn:schemas-microsoft-com:vml" xmlns:wp14="http://schemas.microsoft.com/office/word/2010/wordprocessingDrawing" xmlns:wp="http://schemas.openxmlformats.org/drawingml/2006/wordprocessingDrawing" xmlns:w10="urn:schemas-microsoft-com:office:word" xmlns:w="http://schemas.openxmlformats.org/wordprocessingml/2006/main" xmlns:w14="http://schemas.microsoft.com/office/word/2010/wordml" xmlns:w15="http://schemas.microsoft.com/office/word/2012/wordml" xmlns:w16cid="http://schemas.microsoft.com/office/word/2016/wordml/cid" xmlns:w16se="http://schemas.microsoft.com/office/word/2015/wordml/symex" xmlns:wpg="http://schemas.microsoft.com/office/word/2010/wordprocessingGroup" xmlns:wpi="http://schemas.microsoft.com/office/word/2010/wordprocessingInk" xmlns:wne="http://schemas.microsoft.com/office/word/2006/wordml" xmlns:wps="http://schemas.microsoft.com/office/word/2010/wordprocessingShape" mc:Ignorable="w14 w15 w16se w16cid wp14">
+<w:footnotes xmlns:wpc="http://schemas.microsoft.com/office/word/2010/wordprocessingCanvas" xmlns:cx="http://schemas.microsoft.com/office/drawing/2014/chartex" xmlns:mc="http://schemas.openxmlformats.org/markup-compatibility/2006" xmlns:o="urn:schemas-microsoft-com:office:office" xmlns:r="http://schemas.openxmlformats.org/officeDocument/2006/relationships" xmlns:m="http://schemas.openxmlformats.org/officeDocument/2006/math" xmlns:v="urn:schemas-microsoft-com:vml" xmlns:wp14="http://schemas.microsoft.com/office/word/2010/wordprocessingDrawing" xmlns:wp="http://schemas.openxmlformats.org/drawingml/2006/wordprocessingDrawing" xmlns:w10="urn:schemas-microsoft-com:office:word" xmlns:w="http://schemas.openxmlformats.org/wordprocessingml/2006/main" xmlns:w14="http://schemas.microsoft.com/office/word/2010/wordml" xmlns:w15="http://schemas.microsoft.com/office/word/2012/wordml" xmlns:w16se="http://schemas.microsoft.com/office/word/2015/wordml/symex" xmlns:wpg="http://schemas.microsoft.com/office/word/2010/wordprocessingGroup" xmlns:wpi="http://schemas.microsoft.com/office/word/2010/wordprocessingInk" xmlns:wne="http://schemas.microsoft.com/office/word/2006/wordml" xmlns:wps="http://schemas.microsoft.com/office/word/2010/wordprocessingShape" mc:Ignorable="w14 w15 w16se wp14">
   <w:footnote w:type="separator" w:id="-1">
     <w:p>
       <w:pPr>
@@ -676,7 +659,7 @@
 </file>
 
 <file path=word/numbering.xml><?xml version="1.0" encoding="utf-8"?>
-<w:numbering xmlns:wpc="http://schemas.microsoft.com/office/word/2010/wordprocessingCanvas" xmlns:cx="http://schemas.microsoft.com/office/drawing/2014/chartex" xmlns:cx1="http://schemas.microsoft.com/office/drawing/2015/9/8/chartex" xmlns:cx2="http://schemas.microsoft.com/office/drawing/2015/10/21/chartex" xmlns:cx3="http://schemas.microsoft.com/office/drawing/2016/5/9/chartex" xmlns:cx4="http://schemas.microsoft.com/office/drawing/2016/5/10/chartex" xmlns:cx5="http://schemas.microsoft.com/office/drawing/2016/5/11/chartex" xmlns:cx6="http://schemas.microsoft.com/office/drawing/2016/5/12/chartex" xmlns:cx7="http://schemas.microsoft.com/office/drawing/2016/5/13/chartex" xmlns:cx8="http://schemas.microsoft.com/office/drawing/2016/5/14/chartex" xmlns:mc="http://schemas.openxmlformats.org/markup-compatibility/2006" xmlns:aink="http://schemas.microsoft.com/office/drawing/2016/ink" xmlns:am3d="http://schemas.microsoft.com/office/drawing/2017/model3d" xmlns:o="urn:schemas-microsoft-com:office:office" xmlns:r="http://schemas.openxmlformats.org/officeDocument/2006/relationships" xmlns:m="http://schemas.openxmlformats.org/officeDocument/2006/math" xmlns:v="urn:schemas-microsoft-com:vml" xmlns:wp14="http://schemas.microsoft.com/office/word/2010/wordprocessingDrawing" xmlns:wp="http://schemas.openxmlformats.org/drawingml/2006/wordprocessingDrawing" xmlns:w10="urn:schemas-microsoft-com:office:word" xmlns:w="http://schemas.openxmlformats.org/wordprocessingml/2006/main" xmlns:w14="http://schemas.microsoft.com/office/word/2010/wordml" xmlns:w15="http://schemas.microsoft.com/office/word/2012/wordml" xmlns:w16cid="http://schemas.microsoft.com/office/word/2016/wordml/cid" xmlns:w16se="http://schemas.microsoft.com/office/word/2015/wordml/symex" xmlns:wpg="http://schemas.microsoft.com/office/word/2010/wordprocessingGroup" xmlns:wpi="http://schemas.microsoft.com/office/word/2010/wordprocessingInk" xmlns:wne="http://schemas.microsoft.com/office/word/2006/wordml" xmlns:wps="http://schemas.microsoft.com/office/word/2010/wordprocessingShape" mc:Ignorable="w14 w15 w16se w16cid wp14">
+<w:numbering xmlns:wpc="http://schemas.microsoft.com/office/word/2010/wordprocessingCanvas" xmlns:cx="http://schemas.microsoft.com/office/drawing/2014/chartex" xmlns:mc="http://schemas.openxmlformats.org/markup-compatibility/2006" xmlns:o="urn:schemas-microsoft-com:office:office" xmlns:r="http://schemas.openxmlformats.org/officeDocument/2006/relationships" xmlns:m="http://schemas.openxmlformats.org/officeDocument/2006/math" xmlns:v="urn:schemas-microsoft-com:vml" xmlns:wp14="http://schemas.microsoft.com/office/word/2010/wordprocessingDrawing" xmlns:wp="http://schemas.openxmlformats.org/drawingml/2006/wordprocessingDrawing" xmlns:w10="urn:schemas-microsoft-com:office:word" xmlns:w="http://schemas.openxmlformats.org/wordprocessingml/2006/main" xmlns:w14="http://schemas.microsoft.com/office/word/2010/wordml" xmlns:w15="http://schemas.microsoft.com/office/word/2012/wordml" xmlns:w16se="http://schemas.microsoft.com/office/word/2015/wordml/symex" xmlns:wpg="http://schemas.microsoft.com/office/word/2010/wordprocessingGroup" xmlns:wpi="http://schemas.microsoft.com/office/word/2010/wordprocessingInk" xmlns:wne="http://schemas.microsoft.com/office/word/2006/wordml" xmlns:wps="http://schemas.microsoft.com/office/word/2010/wordprocessingShape" mc:Ignorable="w14 w15 w16se wp14">
   <w:abstractNum w:abstractNumId="0" w15:restartNumberingAfterBreak="0">
     <w:nsid w:val="11661750"/>
     <w:multiLevelType w:val="hybridMultilevel"/>
@@ -1325,7 +1308,7 @@
 </file>
 
 <file path=word/styles.xml><?xml version="1.0" encoding="utf-8"?>
-<w:styles xmlns:mc="http://schemas.openxmlformats.org/markup-compatibility/2006" xmlns:r="http://schemas.openxmlformats.org/officeDocument/2006/relationships" xmlns:w="http://schemas.openxmlformats.org/wordprocessingml/2006/main" xmlns:w14="http://schemas.microsoft.com/office/word/2010/wordml" xmlns:w15="http://schemas.microsoft.com/office/word/2012/wordml" xmlns:w16cid="http://schemas.microsoft.com/office/word/2016/wordml/cid" xmlns:w16se="http://schemas.microsoft.com/office/word/2015/wordml/symex" mc:Ignorable="w14 w15 w16se w16cid">
+<w:styles xmlns:mc="http://schemas.openxmlformats.org/markup-compatibility/2006" xmlns:r="http://schemas.openxmlformats.org/officeDocument/2006/relationships" xmlns:w="http://schemas.openxmlformats.org/wordprocessingml/2006/main" xmlns:w14="http://schemas.microsoft.com/office/word/2010/wordml" xmlns:w15="http://schemas.microsoft.com/office/word/2012/wordml" xmlns:w16se="http://schemas.microsoft.com/office/word/2015/wordml/symex" mc:Ignorable="w14 w15 w16se">
   <w:docDefaults>
     <w:rPrDefault>
       <w:rPr>
@@ -1341,7 +1324,7 @@
       </w:pPr>
     </w:pPrDefault>
   </w:docDefaults>
-  <w:latentStyles w:defLockedState="0" w:defUIPriority="99" w:defSemiHidden="0" w:defUnhideWhenUsed="0" w:defQFormat="0" w:count="375">
+  <w:latentStyles w:defLockedState="0" w:defUIPriority="99" w:defSemiHidden="0" w:defUnhideWhenUsed="0" w:defQFormat="0" w:count="371">
     <w:lsdException w:name="Normal" w:uiPriority="0" w:qFormat="1"/>
     <w:lsdException w:name="heading 1" w:uiPriority="9" w:qFormat="1"/>
     <w:lsdException w:name="heading 2" w:semiHidden="1" w:uiPriority="9" w:unhideWhenUsed="1" w:qFormat="1"/>
@@ -1713,10 +1696,6 @@
     <w:lsdException w:name="List Table 5 Dark Accent 6" w:uiPriority="50"/>
     <w:lsdException w:name="List Table 6 Colorful Accent 6" w:uiPriority="51"/>
     <w:lsdException w:name="List Table 7 Colorful Accent 6" w:uiPriority="52"/>
-    <w:lsdException w:name="Mention" w:semiHidden="1" w:unhideWhenUsed="1"/>
-    <w:lsdException w:name="Smart Hyperlink" w:semiHidden="1" w:unhideWhenUsed="1"/>
-    <w:lsdException w:name="Hashtag" w:semiHidden="1" w:unhideWhenUsed="1"/>
-    <w:lsdException w:name="Unresolved Mention" w:semiHidden="1" w:unhideWhenUsed="1"/>
   </w:latentStyles>
   <w:style w:type="paragraph" w:default="1" w:styleId="Normal">
     <w:name w:val="Normal"/>

</xml_diff>